<commit_message>
chang api and project settings
</commit_message>
<xml_diff>
--- a/OnvifOperation接口说明.docx
+++ b/OnvifOperation接口说明.docx
@@ -584,6 +584,7 @@
     <w:p>
       <w:pPr>
         <w:rPr>
+          <w:rFonts w:hint="eastAsia"/>
           <w:color w:val="FF0000"/>
         </w:rPr>
       </w:pPr>
@@ -600,6 +601,8 @@
         </w:rPr>
         <w:t>程序通过防火墙。</w:t>
       </w:r>
+      <w:bookmarkStart w:id="0" w:name="_GoBack"/>
+      <w:bookmarkEnd w:id="0"/>
     </w:p>
     <w:p>
       <w:pPr>
@@ -944,15 +947,9 @@
     <w:p/>
     <w:p/>
     <w:p/>
-    <w:p>
-      <w:pPr>
-        <w:rPr>
-          <w:rFonts w:hint="eastAsia"/>
-        </w:rPr>
-      </w:pPr>
-    </w:p>
     <w:p/>
     <w:p/>
+    <w:p/>
     <w:p>
       <w:r>
         <w:lastRenderedPageBreak/>
@@ -1135,8 +1132,6 @@
       <w:r>
         <w:t>;</w:t>
       </w:r>
-      <w:bookmarkStart w:id="0" w:name="_GoBack"/>
-      <w:bookmarkEnd w:id="0"/>
     </w:p>
     <w:p/>
     <w:p>
@@ -1227,7 +1222,7 @@
         <w:rPr>
           <w:color w:val="00B0F0"/>
         </w:rPr>
-        <w:t>char</w:t>
+        <w:t>void</w:t>
       </w:r>
       <w:r>
         <w:t>);</w:t>
@@ -1311,7 +1306,7 @@
         <w:rPr>
           <w:color w:val="00B0F0"/>
         </w:rPr>
-        <w:t>char</w:t>
+        <w:t>void</w:t>
       </w:r>
       <w:r>
         <w:t>);</w:t>
@@ -1327,9 +1322,165 @@
       </w:r>
     </w:p>
     <w:p>
+      <w:pPr>
+        <w:ind w:firstLine="420"/>
+      </w:pPr>
+      <w:r>
+        <w:rPr>
+          <w:rFonts w:hint="eastAsia"/>
+        </w:rPr>
+        <w:t>功能：</w:t>
+      </w:r>
+      <w:r>
+        <w:t>搜索</w:t>
+      </w:r>
+      <w:proofErr w:type="spellStart"/>
+      <w:r>
+        <w:t>onvif</w:t>
+      </w:r>
+      <w:proofErr w:type="spellEnd"/>
+      <w:r>
+        <w:t>设备</w:t>
+      </w:r>
+    </w:p>
+    <w:p>
+      <w:pPr>
+        <w:ind w:firstLine="420"/>
+        <w:rPr>
+          <w:rFonts w:hint="eastAsia"/>
+        </w:rPr>
+      </w:pPr>
+      <w:r>
+        <w:rPr>
+          <w:rFonts w:hint="eastAsia"/>
+        </w:rPr>
+        <w:t>输入</w:t>
+      </w:r>
+      <w:r>
+        <w:t>：</w:t>
+      </w:r>
+    </w:p>
+    <w:p>
+      <w:pPr>
+        <w:ind w:firstLine="420"/>
+        <w:rPr>
+          <w:rFonts w:hint="eastAsia"/>
+        </w:rPr>
+      </w:pPr>
       <w:r>
         <w:t xml:space="preserve">    </w:t>
       </w:r>
+      <w:proofErr w:type="spellStart"/>
+      <w:r>
+        <w:t>waitTime</w:t>
+      </w:r>
+      <w:proofErr w:type="spellEnd"/>
+      <w:r>
+        <w:t>：</w:t>
+      </w:r>
+      <w:r>
+        <w:rPr>
+          <w:rFonts w:hint="eastAsia"/>
+        </w:rPr>
+        <w:t>等待</w:t>
+      </w:r>
+      <w:r>
+        <w:t>相机回应时间（</w:t>
+      </w:r>
+      <w:r>
+        <w:t>seconds</w:t>
+      </w:r>
+      <w:r>
+        <w:t>）</w:t>
+      </w:r>
+    </w:p>
+    <w:p>
+      <w:r>
+        <w:t xml:space="preserve">    </w:t>
+      </w:r>
+      <w:r>
+        <w:rPr>
+          <w:rFonts w:hint="eastAsia"/>
+        </w:rPr>
+        <w:t>返回值：</w:t>
+      </w:r>
+      <w:r>
+        <w:t xml:space="preserve"> </w:t>
+      </w:r>
+      <w:r>
+        <w:t>0</w:t>
+      </w:r>
+      <w:r>
+        <w:t>表示成功，</w:t>
+      </w:r>
+      <w:r>
+        <w:t>-1</w:t>
+      </w:r>
+      <w:r>
+        <w:t>表示失败</w:t>
+      </w:r>
+    </w:p>
+    <w:p>
+      <w:pPr>
+        <w:ind w:firstLine="420"/>
+      </w:pPr>
+      <w:proofErr w:type="spellStart"/>
+      <w:proofErr w:type="gramStart"/>
+      <w:r>
+        <w:rPr>
+          <w:color w:val="00B0F0"/>
+        </w:rPr>
+        <w:t>int</w:t>
+      </w:r>
+      <w:proofErr w:type="spellEnd"/>
+      <w:proofErr w:type="gramEnd"/>
+      <w:r>
+        <w:t xml:space="preserve"> </w:t>
+      </w:r>
+      <w:proofErr w:type="spellStart"/>
+      <w:r>
+        <w:t>searchDev</w:t>
+      </w:r>
+      <w:proofErr w:type="spellEnd"/>
+      <w:r>
+        <w:t>(</w:t>
+      </w:r>
+      <w:proofErr w:type="spellStart"/>
+      <w:r>
+        <w:rPr>
+          <w:color w:val="00B050"/>
+        </w:rPr>
+        <w:t>size_t</w:t>
+      </w:r>
+      <w:proofErr w:type="spellEnd"/>
+      <w:r>
+        <w:rPr>
+          <w:color w:val="00B0F0"/>
+        </w:rPr>
+        <w:t xml:space="preserve"> </w:t>
+      </w:r>
+      <w:proofErr w:type="spellStart"/>
+      <w:r>
+        <w:t>waitTime</w:t>
+      </w:r>
+      <w:proofErr w:type="spellEnd"/>
+      <w:r>
+        <w:t>);</w:t>
+      </w:r>
+    </w:p>
+    <w:p/>
+    <w:p>
+      <w:r>
+        <w:rPr>
+          <w:rFonts w:hint="eastAsia"/>
+        </w:rPr>
+        <w:t>4.</w:t>
+      </w:r>
+    </w:p>
+    <w:p>
+      <w:r>
+        <w:t xml:space="preserve">    </w:t>
+      </w:r>
       <w:r>
         <w:rPr>
           <w:rFonts w:hint="eastAsia"/>
@@ -1337,15 +1488,7 @@
         <w:t>功能：</w:t>
       </w:r>
       <w:r>
-        <w:t>搜索</w:t>
-      </w:r>
-      <w:proofErr w:type="spellStart"/>
-      <w:r>
-        <w:t>onvif</w:t>
-      </w:r>
-      <w:proofErr w:type="spellEnd"/>
-      <w:r>
-        <w:t>设备</w:t>
+        <w:t>得到搜索到的设备数量</w:t>
       </w:r>
     </w:p>
     <w:p>
@@ -1359,41 +1502,41 @@
         <w:t>返回值：</w:t>
       </w:r>
       <w:r>
+        <w:t>设备数量，</w:t>
+      </w:r>
+      <w:r>
+        <w:t>-1</w:t>
+      </w:r>
+      <w:r>
+        <w:rPr>
+          <w:rFonts w:hint="eastAsia"/>
+        </w:rPr>
+        <w:t>出错</w:t>
+      </w:r>
+    </w:p>
+    <w:p>
+      <w:r>
+        <w:t xml:space="preserve">    </w:t>
+      </w:r>
+      <w:proofErr w:type="spellStart"/>
+      <w:proofErr w:type="gramStart"/>
+      <w:r>
+        <w:rPr>
+          <w:color w:val="00B0F0"/>
+        </w:rPr>
+        <w:t>int</w:t>
+      </w:r>
+      <w:proofErr w:type="spellEnd"/>
+      <w:proofErr w:type="gramEnd"/>
+      <w:r>
         <w:t xml:space="preserve"> </w:t>
       </w:r>
-      <w:r>
-        <w:t>0</w:t>
-      </w:r>
-      <w:r>
-        <w:t>表示成功，</w:t>
-      </w:r>
-      <w:r>
-        <w:t>-1</w:t>
-      </w:r>
-      <w:r>
-        <w:t>表示失败</w:t>
-      </w:r>
-    </w:p>
-    <w:p>
-      <w:pPr>
-        <w:ind w:firstLine="420"/>
-      </w:pPr>
-      <w:proofErr w:type="spellStart"/>
-      <w:proofErr w:type="gramStart"/>
-      <w:r>
-        <w:rPr>
-          <w:color w:val="00B0F0"/>
-        </w:rPr>
-        <w:t>int</w:t>
-      </w:r>
-      <w:proofErr w:type="spellEnd"/>
-      <w:proofErr w:type="gramEnd"/>
-      <w:r>
-        <w:t xml:space="preserve"> </w:t>
-      </w:r>
-      <w:proofErr w:type="spellStart"/>
-      <w:r>
-        <w:t>searchDev</w:t>
+      <w:proofErr w:type="spellStart"/>
+      <w:r>
+        <w:t>g</w:t>
+      </w:r>
+      <w:r>
+        <w:t>etNumOfOnvifDev</w:t>
       </w:r>
       <w:proofErr w:type="spellEnd"/>
       <w:r>
@@ -1403,102 +1546,30 @@
         <w:rPr>
           <w:color w:val="00B0F0"/>
         </w:rPr>
-        <w:t>char</w:t>
+        <w:t>void</w:t>
       </w:r>
       <w:r>
         <w:t>);</w:t>
       </w:r>
     </w:p>
     <w:p/>
-    <w:p>
-      <w:r>
-        <w:rPr>
-          <w:rFonts w:hint="eastAsia"/>
-        </w:rPr>
-        <w:t>4.</w:t>
-      </w:r>
-    </w:p>
-    <w:p>
-      <w:r>
-        <w:t xml:space="preserve">    </w:t>
-      </w:r>
-      <w:r>
-        <w:rPr>
-          <w:rFonts w:hint="eastAsia"/>
-        </w:rPr>
-        <w:t>功能：</w:t>
-      </w:r>
-      <w:r>
-        <w:t>得到搜索到的设备数量</w:t>
-      </w:r>
-    </w:p>
-    <w:p>
-      <w:r>
-        <w:t xml:space="preserve">    </w:t>
-      </w:r>
-      <w:r>
-        <w:rPr>
-          <w:rFonts w:hint="eastAsia"/>
-        </w:rPr>
-        <w:t>返回值：</w:t>
-      </w:r>
-      <w:r>
-        <w:t>设备数量，</w:t>
-      </w:r>
-      <w:r>
-        <w:t>-1</w:t>
-      </w:r>
-      <w:r>
-        <w:rPr>
-          <w:rFonts w:hint="eastAsia"/>
-        </w:rPr>
-        <w:t>出错</w:t>
-      </w:r>
-    </w:p>
-    <w:p>
-      <w:r>
-        <w:t xml:space="preserve">    </w:t>
-      </w:r>
-      <w:proofErr w:type="spellStart"/>
-      <w:proofErr w:type="gramStart"/>
-      <w:r>
-        <w:rPr>
-          <w:color w:val="00B0F0"/>
-        </w:rPr>
-        <w:t>int</w:t>
-      </w:r>
-      <w:proofErr w:type="spellEnd"/>
-      <w:proofErr w:type="gramEnd"/>
-      <w:r>
-        <w:t xml:space="preserve"> </w:t>
-      </w:r>
-      <w:proofErr w:type="spellStart"/>
-      <w:r>
-        <w:t>g</w:t>
-      </w:r>
-      <w:r>
-        <w:t>etNumOfOnvifDev</w:t>
-      </w:r>
-      <w:proofErr w:type="spellEnd"/>
-      <w:r>
-        <w:t>(</w:t>
-      </w:r>
-      <w:r>
-        <w:rPr>
-          <w:color w:val="00B0F0"/>
-        </w:rPr>
-        <w:t>char</w:t>
-      </w:r>
-      <w:r>
-        <w:t>);</w:t>
-      </w:r>
-    </w:p>
     <w:p/>
-    <w:p>
-      <w:r>
-        <w:rPr>
-          <w:rFonts w:hint="eastAsia"/>
-        </w:rPr>
+    <w:p/>
+    <w:p/>
+    <w:p/>
+    <w:p/>
+    <w:p/>
+    <w:p/>
+    <w:p/>
+    <w:p/>
+    <w:p/>
+    <w:p/>
+    <w:p>
+      <w:r>
+        <w:rPr>
+          <w:rFonts w:hint="eastAsia"/>
+        </w:rPr>
+        <w:lastRenderedPageBreak/>
         <w:t>5.</w:t>
       </w:r>
     </w:p>

</xml_diff>